<commit_message>
Lists work! Almost - spacing is a bit off
</commit_message>
<xml_diff>
--- a/test/C/Docs/Template.docx
+++ b/test/C/Docs/Template.docx
@@ -7,57 +7,7 @@
         <w:pStyle w:val="Heading1"/>
       </w:pPr>
       <w:r>
-        <w:t>Introduction</w:t>
-      </w:r>
-    </w:p>
-    <w:p>
-      <w:pPr>
-        <w:pStyle w:val="Heading2"/>
-      </w:pPr>
-      <w:r>
-        <w:t>Heading 2</w:t>
-      </w:r>
-    </w:p>
-    <w:p>
-      <w:pPr>
-        <w:pStyle w:val="Heading3"/>
-      </w:pPr>
-      <w:r>
-        <w:t>Heading 3</w:t>
-      </w:r>
-    </w:p>
-    <w:p>
-      <w:pPr>
-        <w:rPr>
-          <w:rFonts w:ascii="Consolas" w:hAnsi="Consolas"/>
-        </w:rPr>
-      </w:pPr>
-      <w:r>
-        <w:rPr>
-          <w:rFonts w:ascii="Consolas" w:hAnsi="Consolas"/>
-          <w:sz w:val="20"/>
-          <w:szCs w:val="20"/>
-        </w:rPr>
-        <w:t>Consolas</w:t>
-      </w:r>
-      <w:r>
-        <w:rPr>
-          <w:rFonts w:ascii="Consolas" w:hAnsi="Consolas"/>
-        </w:rPr>
-        <w:t xml:space="preserve"> </w:t>
-      </w:r>
-    </w:p>
-    <w:p>
-      <w:pPr>
-        <w:pStyle w:val="Heading1"/>
-      </w:pPr>
-      <w:r>
-        <w:t>Documentation</w:t>
-      </w:r>
-    </w:p>
-    <w:p>
-      <w:r>
-        <w:t>&lt;INSERT HERE&gt;</w:t>
+        <w:t>Modules</w:t>
       </w:r>
     </w:p>
     <w:sectPr>
@@ -73,7 +23,7 @@
 <file path=word/numbering.xml><?xml version="1.0" encoding="utf-8"?>
 <w:numbering xmlns:wpc="http://schemas.microsoft.com/office/word/2010/wordprocessingCanvas" xmlns:cx="http://schemas.microsoft.com/office/drawing/2014/chartex" xmlns:cx1="http://schemas.microsoft.com/office/drawing/2015/9/8/chartex" xmlns:cx2="http://schemas.microsoft.com/office/drawing/2015/10/21/chartex" xmlns:cx3="http://schemas.microsoft.com/office/drawing/2016/5/9/chartex" xmlns:cx4="http://schemas.microsoft.com/office/drawing/2016/5/10/chartex" xmlns:cx5="http://schemas.microsoft.com/office/drawing/2016/5/11/chartex" xmlns:cx6="http://schemas.microsoft.com/office/drawing/2016/5/12/chartex" xmlns:cx7="http://schemas.microsoft.com/office/drawing/2016/5/13/chartex" xmlns:cx8="http://schemas.microsoft.com/office/drawing/2016/5/14/chartex" xmlns:mc="http://schemas.openxmlformats.org/markup-compatibility/2006" xmlns:aink="http://schemas.microsoft.com/office/drawing/2016/ink" xmlns:am3d="http://schemas.microsoft.com/office/drawing/2017/model3d" xmlns:o="urn:schemas-microsoft-com:office:office" xmlns:r="http://schemas.openxmlformats.org/officeDocument/2006/relationships" xmlns:m="http://schemas.openxmlformats.org/officeDocument/2006/math" xmlns:v="urn:schemas-microsoft-com:vml" xmlns:wp14="http://schemas.microsoft.com/office/word/2010/wordprocessingDrawing" xmlns:wp="http://schemas.openxmlformats.org/drawingml/2006/wordprocessingDrawing" xmlns:w10="urn:schemas-microsoft-com:office:word" xmlns:w="http://schemas.openxmlformats.org/wordprocessingml/2006/main" xmlns:w14="http://schemas.microsoft.com/office/word/2010/wordml" xmlns:w15="http://schemas.microsoft.com/office/word/2012/wordml" xmlns:w16cex="http://schemas.microsoft.com/office/word/2018/wordml/cex" xmlns:w16cid="http://schemas.microsoft.com/office/word/2016/wordml/cid" xmlns:w16="http://schemas.microsoft.com/office/word/2018/wordml" xmlns:w16sdtdh="http://schemas.microsoft.com/office/word/2020/wordml/sdtdatahash" xmlns:w16se="http://schemas.microsoft.com/office/word/2015/wordml/symex" xmlns:wpg="http://schemas.microsoft.com/office/word/2010/wordprocessingGroup" xmlns:wpi="http://schemas.microsoft.com/office/word/2010/wordprocessingInk" xmlns:wne="http://schemas.microsoft.com/office/word/2006/wordml" xmlns:wps="http://schemas.microsoft.com/office/word/2010/wordprocessingShape" mc:Ignorable="w14 w15 w16se w16cid w16 w16cex w16sdtdh wp14">
   <w:abstractNum w:abstractNumId="0" w15:restartNumberingAfterBreak="0">
-    <w:nsid w:val="1803623E"/>
+    <w:nsid w:val="69CF0880"/>
     <w:multiLevelType w:val="multilevel"/>
     <w:tmpl w:val="08090025"/>
     <w:lvl w:ilvl="0">
@@ -579,7 +529,7 @@
     <w:link w:val="Heading1Char"/>
     <w:uiPriority w:val="9"/>
     <w:qFormat/>
-    <w:rsid w:val="00A06E06"/>
+    <w:rsid w:val="002B6A44"/>
     <w:pPr>
       <w:keepNext/>
       <w:keepLines/>
@@ -602,9 +552,10 @@
     <w:next w:val="Normal"/>
     <w:link w:val="Heading2Char"/>
     <w:uiPriority w:val="9"/>
+    <w:semiHidden/>
     <w:unhideWhenUsed/>
     <w:qFormat/>
-    <w:rsid w:val="00930F34"/>
+    <w:rsid w:val="002B6A44"/>
     <w:pPr>
       <w:keepNext/>
       <w:keepLines/>
@@ -628,9 +579,10 @@
     <w:next w:val="Normal"/>
     <w:link w:val="Heading3Char"/>
     <w:uiPriority w:val="9"/>
+    <w:semiHidden/>
     <w:unhideWhenUsed/>
     <w:qFormat/>
-    <w:rsid w:val="00A90E0C"/>
+    <w:rsid w:val="002B6A44"/>
     <w:pPr>
       <w:keepNext/>
       <w:keepLines/>
@@ -657,7 +609,7 @@
     <w:semiHidden/>
     <w:unhideWhenUsed/>
     <w:qFormat/>
-    <w:rsid w:val="002F4AD8"/>
+    <w:rsid w:val="002B6A44"/>
     <w:pPr>
       <w:keepNext/>
       <w:keepLines/>
@@ -684,7 +636,7 @@
     <w:semiHidden/>
     <w:unhideWhenUsed/>
     <w:qFormat/>
-    <w:rsid w:val="002F4AD8"/>
+    <w:rsid w:val="002B6A44"/>
     <w:pPr>
       <w:keepNext/>
       <w:keepLines/>
@@ -709,7 +661,7 @@
     <w:semiHidden/>
     <w:unhideWhenUsed/>
     <w:qFormat/>
-    <w:rsid w:val="002F4AD8"/>
+    <w:rsid w:val="002B6A44"/>
     <w:pPr>
       <w:keepNext/>
       <w:keepLines/>
@@ -734,7 +686,7 @@
     <w:semiHidden/>
     <w:unhideWhenUsed/>
     <w:qFormat/>
-    <w:rsid w:val="002F4AD8"/>
+    <w:rsid w:val="002B6A44"/>
     <w:pPr>
       <w:keepNext/>
       <w:keepLines/>
@@ -761,7 +713,7 @@
     <w:semiHidden/>
     <w:unhideWhenUsed/>
     <w:qFormat/>
-    <w:rsid w:val="002F4AD8"/>
+    <w:rsid w:val="002B6A44"/>
     <w:pPr>
       <w:keepNext/>
       <w:keepLines/>
@@ -788,7 +740,7 @@
     <w:semiHidden/>
     <w:unhideWhenUsed/>
     <w:qFormat/>
-    <w:rsid w:val="002F4AD8"/>
+    <w:rsid w:val="002B6A44"/>
     <w:pPr>
       <w:keepNext/>
       <w:keepLines/>
@@ -840,7 +792,7 @@
     <w:basedOn w:val="DefaultParagraphFont"/>
     <w:link w:val="Heading1"/>
     <w:uiPriority w:val="9"/>
-    <w:rsid w:val="00A06E06"/>
+    <w:rsid w:val="002B6A44"/>
     <w:rPr>
       <w:rFonts w:asciiTheme="majorHAnsi" w:eastAsiaTheme="majorEastAsia" w:hAnsiTheme="majorHAnsi" w:cstheme="majorBidi"/>
       <w:color w:val="2F5496" w:themeColor="accent1" w:themeShade="BF"/>
@@ -853,7 +805,8 @@
     <w:basedOn w:val="DefaultParagraphFont"/>
     <w:link w:val="Heading2"/>
     <w:uiPriority w:val="9"/>
-    <w:rsid w:val="00930F34"/>
+    <w:semiHidden/>
+    <w:rsid w:val="002B6A44"/>
     <w:rPr>
       <w:rFonts w:asciiTheme="majorHAnsi" w:eastAsiaTheme="majorEastAsia" w:hAnsiTheme="majorHAnsi" w:cstheme="majorBidi"/>
       <w:color w:val="2F5496" w:themeColor="accent1" w:themeShade="BF"/>
@@ -866,7 +819,8 @@
     <w:basedOn w:val="DefaultParagraphFont"/>
     <w:link w:val="Heading3"/>
     <w:uiPriority w:val="9"/>
-    <w:rsid w:val="00A90E0C"/>
+    <w:semiHidden/>
+    <w:rsid w:val="002B6A44"/>
     <w:rPr>
       <w:rFonts w:asciiTheme="majorHAnsi" w:eastAsiaTheme="majorEastAsia" w:hAnsiTheme="majorHAnsi" w:cstheme="majorBidi"/>
       <w:color w:val="1F3763" w:themeColor="accent1" w:themeShade="7F"/>
@@ -880,7 +834,7 @@
     <w:link w:val="Heading4"/>
     <w:uiPriority w:val="9"/>
     <w:semiHidden/>
-    <w:rsid w:val="002F4AD8"/>
+    <w:rsid w:val="002B6A44"/>
     <w:rPr>
       <w:rFonts w:asciiTheme="majorHAnsi" w:eastAsiaTheme="majorEastAsia" w:hAnsiTheme="majorHAnsi" w:cstheme="majorBidi"/>
       <w:i/>
@@ -894,7 +848,7 @@
     <w:link w:val="Heading5"/>
     <w:uiPriority w:val="9"/>
     <w:semiHidden/>
-    <w:rsid w:val="002F4AD8"/>
+    <w:rsid w:val="002B6A44"/>
     <w:rPr>
       <w:rFonts w:asciiTheme="majorHAnsi" w:eastAsiaTheme="majorEastAsia" w:hAnsiTheme="majorHAnsi" w:cstheme="majorBidi"/>
       <w:color w:val="2F5496" w:themeColor="accent1" w:themeShade="BF"/>
@@ -906,7 +860,7 @@
     <w:link w:val="Heading6"/>
     <w:uiPriority w:val="9"/>
     <w:semiHidden/>
-    <w:rsid w:val="002F4AD8"/>
+    <w:rsid w:val="002B6A44"/>
     <w:rPr>
       <w:rFonts w:asciiTheme="majorHAnsi" w:eastAsiaTheme="majorEastAsia" w:hAnsiTheme="majorHAnsi" w:cstheme="majorBidi"/>
       <w:color w:val="1F3763" w:themeColor="accent1" w:themeShade="7F"/>
@@ -918,7 +872,7 @@
     <w:link w:val="Heading7"/>
     <w:uiPriority w:val="9"/>
     <w:semiHidden/>
-    <w:rsid w:val="002F4AD8"/>
+    <w:rsid w:val="002B6A44"/>
     <w:rPr>
       <w:rFonts w:asciiTheme="majorHAnsi" w:eastAsiaTheme="majorEastAsia" w:hAnsiTheme="majorHAnsi" w:cstheme="majorBidi"/>
       <w:i/>
@@ -932,7 +886,7 @@
     <w:link w:val="Heading8"/>
     <w:uiPriority w:val="9"/>
     <w:semiHidden/>
-    <w:rsid w:val="002F4AD8"/>
+    <w:rsid w:val="002B6A44"/>
     <w:rPr>
       <w:rFonts w:asciiTheme="majorHAnsi" w:eastAsiaTheme="majorEastAsia" w:hAnsiTheme="majorHAnsi" w:cstheme="majorBidi"/>
       <w:color w:val="272727" w:themeColor="text1" w:themeTint="D8"/>
@@ -946,7 +900,7 @@
     <w:link w:val="Heading9"/>
     <w:uiPriority w:val="9"/>
     <w:semiHidden/>
-    <w:rsid w:val="002F4AD8"/>
+    <w:rsid w:val="002B6A44"/>
     <w:rPr>
       <w:rFonts w:asciiTheme="majorHAnsi" w:eastAsiaTheme="majorEastAsia" w:hAnsiTheme="majorHAnsi" w:cstheme="majorBidi"/>
       <w:i/>

</xml_diff>

<commit_message>
Use placeholder in doc
</commit_message>
<xml_diff>
--- a/test/C/Docs/Template.docx
+++ b/test/C/Docs/Template.docx
@@ -8,6 +8,11 @@
       </w:pPr>
       <w:r>
         <w:t>Modules</w:t>
+      </w:r>
+    </w:p>
+    <w:p>
+      <w:r>
+        <w:t>&lt;INSERT HERE&gt;</w:t>
       </w:r>
     </w:p>
     <w:sectPr>

</xml_diff>